<commit_message>
Update cover-page and write the project name
</commit_message>
<xml_diff>
--- a/cover-page.docx
+++ b/cover-page.docx
@@ -164,7 +164,27 @@
           <w:sz w:val="38"/>
           <w:szCs w:val="38"/>
         </w:rPr>
-        <w:t>(Name) project</w:t>
+        <w:t xml:space="preserve">Online </w:t>
+      </w:r>
+      <w:r>
+        <w:rPr>
+          <w:rFonts w:asciiTheme="minorBidi" w:eastAsiaTheme="majorEastAsia" w:hAnsiTheme="minorBidi"/>
+          <w:b/>
+          <w:bCs/>
+          <w:sz w:val="38"/>
+          <w:szCs w:val="38"/>
+        </w:rPr>
+        <w:t>library p</w:t>
+      </w:r>
+      <w:r>
+        <w:rPr>
+          <w:rFonts w:asciiTheme="minorBidi" w:eastAsiaTheme="majorEastAsia" w:hAnsiTheme="minorBidi"/>
+          <w:b/>
+          <w:bCs/>
+          <w:sz w:val="38"/>
+          <w:szCs w:val="38"/>
+        </w:rPr>
+        <w:t>roject</w:t>
       </w:r>
     </w:p>
     <w:p>
@@ -303,22 +323,22 @@
       <w:tblPr>
         <w:tblStyle w:val="TableGrid"/>
         <w:tblW w:w="0" w:type="auto"/>
+        <w:jc w:val="center"/>
         <w:tblLook w:val="04A0" w:firstRow="1" w:lastRow="0" w:firstColumn="1" w:lastColumn="0" w:noHBand="0" w:noVBand="1"/>
       </w:tblPr>
       <w:tblGrid>
-        <w:gridCol w:w="2556"/>
-        <w:gridCol w:w="2655"/>
-        <w:gridCol w:w="1276"/>
-        <w:gridCol w:w="2231"/>
-        <w:gridCol w:w="1967"/>
+        <w:gridCol w:w="4644"/>
+        <w:gridCol w:w="4111"/>
+        <w:gridCol w:w="1930"/>
       </w:tblGrid>
       <w:tr>
         <w:trPr>
           <w:trHeight w:val="682"/>
+          <w:jc w:val="center"/>
         </w:trPr>
         <w:tc>
           <w:tcPr>
-            <w:tcW w:w="2556" w:type="dxa"/>
+            <w:tcW w:w="4644" w:type="dxa"/>
           </w:tcPr>
           <w:p>
             <w:pPr>
@@ -346,7 +366,7 @@
         </w:tc>
         <w:tc>
           <w:tcPr>
-            <w:tcW w:w="2655" w:type="dxa"/>
+            <w:tcW w:w="4111" w:type="dxa"/>
           </w:tcPr>
           <w:p>
             <w:pPr>
@@ -374,7 +394,7 @@
         </w:tc>
         <w:tc>
           <w:tcPr>
-            <w:tcW w:w="1276" w:type="dxa"/>
+            <w:tcW w:w="1930" w:type="dxa"/>
           </w:tcPr>
           <w:p>
             <w:pPr>
@@ -399,11 +419,6 @@
               <w:t>Group</w:t>
             </w:r>
           </w:p>
-        </w:tc>
-        <w:tc>
-          <w:tcPr>
-            <w:tcW w:w="2231" w:type="dxa"/>
-          </w:tcPr>
           <w:p>
             <w:pPr>
               <w:pStyle w:val="NoSpacing"/>
@@ -416,54 +431,17 @@
                 <w:szCs w:val="32"/>
               </w:rPr>
             </w:pPr>
-            <w:r>
-              <w:rPr>
-                <w:rFonts w:asciiTheme="minorBidi" w:hAnsiTheme="minorBidi" w:cstheme="minorBidi"/>
-                <w:b/>
-                <w:bCs/>
-                <w:sz w:val="32"/>
-                <w:szCs w:val="32"/>
-              </w:rPr>
-              <w:t>Project name</w:t>
-            </w:r>
-          </w:p>
-        </w:tc>
-        <w:tc>
-          <w:tcPr>
-            <w:tcW w:w="1967" w:type="dxa"/>
-          </w:tcPr>
-          <w:p>
-            <w:pPr>
-              <w:pStyle w:val="NoSpacing"/>
-              <w:jc w:val="center"/>
-              <w:rPr>
-                <w:rFonts w:asciiTheme="minorBidi" w:hAnsiTheme="minorBidi" w:cstheme="minorBidi"/>
-                <w:b/>
-                <w:bCs/>
-                <w:sz w:val="32"/>
-                <w:szCs w:val="32"/>
-              </w:rPr>
-            </w:pPr>
-            <w:r>
-              <w:rPr>
-                <w:rFonts w:asciiTheme="minorBidi" w:hAnsiTheme="minorBidi" w:cstheme="minorBidi"/>
-                <w:b/>
-                <w:bCs/>
-                <w:sz w:val="32"/>
-                <w:szCs w:val="32"/>
-              </w:rPr>
-              <w:t>Project number</w:t>
-            </w:r>
           </w:p>
         </w:tc>
       </w:tr>
       <w:tr>
         <w:trPr>
           <w:trHeight w:val="690"/>
+          <w:jc w:val="center"/>
         </w:trPr>
         <w:tc>
           <w:tcPr>
-            <w:tcW w:w="2556" w:type="dxa"/>
+            <w:tcW w:w="4644" w:type="dxa"/>
           </w:tcPr>
           <w:p>
             <w:pPr>
@@ -487,7 +465,7 @@
         </w:tc>
         <w:tc>
           <w:tcPr>
-            <w:tcW w:w="2655" w:type="dxa"/>
+            <w:tcW w:w="4111" w:type="dxa"/>
           </w:tcPr>
           <w:p>
             <w:pPr>
@@ -507,11 +485,14 @@
               </w:rPr>
               <w:t>20220237</w:t>
             </w:r>
+            <w:bookmarkStart w:id="0" w:name="_GoBack"/>
+            <w:bookmarkEnd w:id="0"/>
           </w:p>
         </w:tc>
         <w:tc>
           <w:tcPr>
-            <w:tcW w:w="1276" w:type="dxa"/>
+            <w:tcW w:w="1930" w:type="dxa"/>
+            <w:vMerge w:val="restart"/>
           </w:tcPr>
           <w:p>
             <w:pPr>
@@ -533,62 +514,15 @@
             </w:r>
           </w:p>
         </w:tc>
-        <w:tc>
-          <w:tcPr>
-            <w:tcW w:w="2231" w:type="dxa"/>
-          </w:tcPr>
-          <w:p>
-            <w:pPr>
-              <w:pStyle w:val="NoSpacing"/>
-              <w:jc w:val="center"/>
-              <w:rPr>
-                <w:rFonts w:asciiTheme="minorBidi" w:hAnsiTheme="minorBidi" w:cstheme="minorBidi"/>
-                <w:sz w:val="28"/>
-                <w:szCs w:val="28"/>
-              </w:rPr>
-            </w:pPr>
-            <w:r>
-              <w:rPr>
-                <w:rFonts w:asciiTheme="minorBidi" w:hAnsiTheme="minorBidi" w:cstheme="minorBidi"/>
-                <w:sz w:val="28"/>
-                <w:szCs w:val="28"/>
-              </w:rPr>
-              <w:t>-</w:t>
-            </w:r>
-          </w:p>
-        </w:tc>
-        <w:tc>
-          <w:tcPr>
-            <w:tcW w:w="1967" w:type="dxa"/>
-          </w:tcPr>
-          <w:p>
-            <w:pPr>
-              <w:pStyle w:val="NoSpacing"/>
-              <w:jc w:val="center"/>
-              <w:rPr>
-                <w:rFonts w:asciiTheme="minorBidi" w:hAnsiTheme="minorBidi" w:cstheme="minorBidi"/>
-                <w:sz w:val="28"/>
-                <w:szCs w:val="28"/>
-              </w:rPr>
-            </w:pPr>
-            <w:r>
-              <w:rPr>
-                <w:rFonts w:asciiTheme="minorBidi" w:hAnsiTheme="minorBidi" w:cstheme="minorBidi"/>
-                <w:sz w:val="28"/>
-                <w:szCs w:val="28"/>
-              </w:rPr>
-              <w:t>-</w:t>
-            </w:r>
-          </w:p>
-        </w:tc>
       </w:tr>
       <w:tr>
         <w:trPr>
           <w:trHeight w:val="699"/>
+          <w:jc w:val="center"/>
         </w:trPr>
         <w:tc>
           <w:tcPr>
-            <w:tcW w:w="2556" w:type="dxa"/>
+            <w:tcW w:w="4644" w:type="dxa"/>
           </w:tcPr>
           <w:p>
             <w:pPr>
@@ -606,27 +540,7 @@
         </w:tc>
         <w:tc>
           <w:tcPr>
-            <w:tcW w:w="2655" w:type="dxa"/>
-          </w:tcPr>
-          <w:p>
-            <w:pPr>
-              <w:pStyle w:val="NoSpacing"/>
-              <w:jc w:val="center"/>
-              <w:rPr>
-                <w:rFonts w:asciiTheme="minorBidi" w:hAnsiTheme="minorBidi" w:cstheme="minorBidi"/>
-                <w:b/>
-                <w:bCs/>
-                <w:sz w:val="30"/>
-                <w:szCs w:val="30"/>
-              </w:rPr>
-            </w:pPr>
-            <w:bookmarkStart w:id="0" w:name="_GoBack"/>
-            <w:bookmarkEnd w:id="0"/>
-          </w:p>
-        </w:tc>
-        <w:tc>
-          <w:tcPr>
-            <w:tcW w:w="1276" w:type="dxa"/>
+            <w:tcW w:w="4111" w:type="dxa"/>
           </w:tcPr>
           <w:p>
             <w:pPr>
@@ -644,25 +558,8 @@
         </w:tc>
         <w:tc>
           <w:tcPr>
-            <w:tcW w:w="2231" w:type="dxa"/>
-          </w:tcPr>
-          <w:p>
-            <w:pPr>
-              <w:pStyle w:val="NoSpacing"/>
-              <w:jc w:val="center"/>
-              <w:rPr>
-                <w:rFonts w:asciiTheme="minorBidi" w:hAnsiTheme="minorBidi" w:cstheme="minorBidi"/>
-                <w:b/>
-                <w:bCs/>
-                <w:sz w:val="30"/>
-                <w:szCs w:val="30"/>
-              </w:rPr>
-            </w:pPr>
-          </w:p>
-        </w:tc>
-        <w:tc>
-          <w:tcPr>
-            <w:tcW w:w="1967" w:type="dxa"/>
+            <w:tcW w:w="1930" w:type="dxa"/>
+            <w:vMerge/>
           </w:tcPr>
           <w:p>
             <w:pPr>
@@ -682,10 +579,11 @@
       <w:tr>
         <w:trPr>
           <w:trHeight w:val="709"/>
+          <w:jc w:val="center"/>
         </w:trPr>
         <w:tc>
           <w:tcPr>
-            <w:tcW w:w="2556" w:type="dxa"/>
+            <w:tcW w:w="4644" w:type="dxa"/>
           </w:tcPr>
           <w:p>
             <w:pPr>
@@ -703,7 +601,7 @@
         </w:tc>
         <w:tc>
           <w:tcPr>
-            <w:tcW w:w="2655" w:type="dxa"/>
+            <w:tcW w:w="4111" w:type="dxa"/>
           </w:tcPr>
           <w:p>
             <w:pPr>
@@ -721,43 +619,8 @@
         </w:tc>
         <w:tc>
           <w:tcPr>
-            <w:tcW w:w="1276" w:type="dxa"/>
-          </w:tcPr>
-          <w:p>
-            <w:pPr>
-              <w:pStyle w:val="NoSpacing"/>
-              <w:jc w:val="center"/>
-              <w:rPr>
-                <w:rFonts w:asciiTheme="minorBidi" w:hAnsiTheme="minorBidi" w:cstheme="minorBidi"/>
-                <w:b/>
-                <w:bCs/>
-                <w:sz w:val="30"/>
-                <w:szCs w:val="30"/>
-              </w:rPr>
-            </w:pPr>
-          </w:p>
-        </w:tc>
-        <w:tc>
-          <w:tcPr>
-            <w:tcW w:w="2231" w:type="dxa"/>
-          </w:tcPr>
-          <w:p>
-            <w:pPr>
-              <w:pStyle w:val="NoSpacing"/>
-              <w:jc w:val="center"/>
-              <w:rPr>
-                <w:rFonts w:asciiTheme="minorBidi" w:hAnsiTheme="minorBidi" w:cstheme="minorBidi"/>
-                <w:b/>
-                <w:bCs/>
-                <w:sz w:val="30"/>
-                <w:szCs w:val="30"/>
-              </w:rPr>
-            </w:pPr>
-          </w:p>
-        </w:tc>
-        <w:tc>
-          <w:tcPr>
-            <w:tcW w:w="1967" w:type="dxa"/>
+            <w:tcW w:w="1930" w:type="dxa"/>
+            <w:vMerge/>
           </w:tcPr>
           <w:p>
             <w:pPr>
@@ -777,10 +640,11 @@
       <w:tr>
         <w:trPr>
           <w:trHeight w:val="691"/>
+          <w:jc w:val="center"/>
         </w:trPr>
         <w:tc>
           <w:tcPr>
-            <w:tcW w:w="2556" w:type="dxa"/>
+            <w:tcW w:w="4644" w:type="dxa"/>
           </w:tcPr>
           <w:p>
             <w:pPr>
@@ -798,7 +662,7 @@
         </w:tc>
         <w:tc>
           <w:tcPr>
-            <w:tcW w:w="2655" w:type="dxa"/>
+            <w:tcW w:w="4111" w:type="dxa"/>
           </w:tcPr>
           <w:p>
             <w:pPr>
@@ -816,43 +680,8 @@
         </w:tc>
         <w:tc>
           <w:tcPr>
-            <w:tcW w:w="1276" w:type="dxa"/>
-          </w:tcPr>
-          <w:p>
-            <w:pPr>
-              <w:pStyle w:val="NoSpacing"/>
-              <w:jc w:val="center"/>
-              <w:rPr>
-                <w:rFonts w:asciiTheme="minorBidi" w:hAnsiTheme="minorBidi" w:cstheme="minorBidi"/>
-                <w:b/>
-                <w:bCs/>
-                <w:sz w:val="30"/>
-                <w:szCs w:val="30"/>
-              </w:rPr>
-            </w:pPr>
-          </w:p>
-        </w:tc>
-        <w:tc>
-          <w:tcPr>
-            <w:tcW w:w="2231" w:type="dxa"/>
-          </w:tcPr>
-          <w:p>
-            <w:pPr>
-              <w:pStyle w:val="NoSpacing"/>
-              <w:jc w:val="center"/>
-              <w:rPr>
-                <w:rFonts w:asciiTheme="minorBidi" w:hAnsiTheme="minorBidi" w:cstheme="minorBidi"/>
-                <w:b/>
-                <w:bCs/>
-                <w:sz w:val="30"/>
-                <w:szCs w:val="30"/>
-              </w:rPr>
-            </w:pPr>
-          </w:p>
-        </w:tc>
-        <w:tc>
-          <w:tcPr>
-            <w:tcW w:w="1967" w:type="dxa"/>
+            <w:tcW w:w="1930" w:type="dxa"/>
+            <w:vMerge/>
           </w:tcPr>
           <w:p>
             <w:pPr>
@@ -872,10 +701,11 @@
       <w:tr>
         <w:trPr>
           <w:trHeight w:val="688"/>
+          <w:jc w:val="center"/>
         </w:trPr>
         <w:tc>
           <w:tcPr>
-            <w:tcW w:w="2556" w:type="dxa"/>
+            <w:tcW w:w="4644" w:type="dxa"/>
           </w:tcPr>
           <w:p>
             <w:pPr>
@@ -893,7 +723,7 @@
         </w:tc>
         <w:tc>
           <w:tcPr>
-            <w:tcW w:w="2655" w:type="dxa"/>
+            <w:tcW w:w="4111" w:type="dxa"/>
           </w:tcPr>
           <w:p>
             <w:pPr>
@@ -911,43 +741,8 @@
         </w:tc>
         <w:tc>
           <w:tcPr>
-            <w:tcW w:w="1276" w:type="dxa"/>
-          </w:tcPr>
-          <w:p>
-            <w:pPr>
-              <w:pStyle w:val="NoSpacing"/>
-              <w:jc w:val="center"/>
-              <w:rPr>
-                <w:rFonts w:asciiTheme="minorBidi" w:hAnsiTheme="minorBidi" w:cstheme="minorBidi"/>
-                <w:b/>
-                <w:bCs/>
-                <w:sz w:val="30"/>
-                <w:szCs w:val="30"/>
-              </w:rPr>
-            </w:pPr>
-          </w:p>
-        </w:tc>
-        <w:tc>
-          <w:tcPr>
-            <w:tcW w:w="2231" w:type="dxa"/>
-          </w:tcPr>
-          <w:p>
-            <w:pPr>
-              <w:pStyle w:val="NoSpacing"/>
-              <w:jc w:val="center"/>
-              <w:rPr>
-                <w:rFonts w:asciiTheme="minorBidi" w:hAnsiTheme="minorBidi" w:cstheme="minorBidi"/>
-                <w:b/>
-                <w:bCs/>
-                <w:sz w:val="30"/>
-                <w:szCs w:val="30"/>
-              </w:rPr>
-            </w:pPr>
-          </w:p>
-        </w:tc>
-        <w:tc>
-          <w:tcPr>
-            <w:tcW w:w="1967" w:type="dxa"/>
+            <w:tcW w:w="1930" w:type="dxa"/>
+            <w:vMerge/>
           </w:tcPr>
           <w:p>
             <w:pPr>
@@ -967,10 +762,11 @@
       <w:tr>
         <w:trPr>
           <w:trHeight w:val="712"/>
+          <w:jc w:val="center"/>
         </w:trPr>
         <w:tc>
           <w:tcPr>
-            <w:tcW w:w="2556" w:type="dxa"/>
+            <w:tcW w:w="4644" w:type="dxa"/>
           </w:tcPr>
           <w:p>
             <w:pPr>
@@ -988,7 +784,7 @@
         </w:tc>
         <w:tc>
           <w:tcPr>
-            <w:tcW w:w="2655" w:type="dxa"/>
+            <w:tcW w:w="4111" w:type="dxa"/>
           </w:tcPr>
           <w:p>
             <w:pPr>
@@ -1006,43 +802,8 @@
         </w:tc>
         <w:tc>
           <w:tcPr>
-            <w:tcW w:w="1276" w:type="dxa"/>
-          </w:tcPr>
-          <w:p>
-            <w:pPr>
-              <w:pStyle w:val="NoSpacing"/>
-              <w:jc w:val="center"/>
-              <w:rPr>
-                <w:rFonts w:asciiTheme="minorBidi" w:hAnsiTheme="minorBidi" w:cstheme="minorBidi"/>
-                <w:b/>
-                <w:bCs/>
-                <w:sz w:val="30"/>
-                <w:szCs w:val="30"/>
-              </w:rPr>
-            </w:pPr>
-          </w:p>
-        </w:tc>
-        <w:tc>
-          <w:tcPr>
-            <w:tcW w:w="2231" w:type="dxa"/>
-          </w:tcPr>
-          <w:p>
-            <w:pPr>
-              <w:pStyle w:val="NoSpacing"/>
-              <w:jc w:val="center"/>
-              <w:rPr>
-                <w:rFonts w:asciiTheme="minorBidi" w:hAnsiTheme="minorBidi" w:cstheme="minorBidi"/>
-                <w:b/>
-                <w:bCs/>
-                <w:sz w:val="30"/>
-                <w:szCs w:val="30"/>
-              </w:rPr>
-            </w:pPr>
-          </w:p>
-        </w:tc>
-        <w:tc>
-          <w:tcPr>
-            <w:tcW w:w="1967" w:type="dxa"/>
+            <w:tcW w:w="1930" w:type="dxa"/>
+            <w:vMerge/>
           </w:tcPr>
           <w:p>
             <w:pPr>
@@ -3764,7 +3525,7 @@
 </file>
 
 <file path=customXml/itemProps1.xml><?xml version="1.0" encoding="utf-8"?>
-<ds:datastoreItem xmlns:ds="http://schemas.openxmlformats.org/officeDocument/2006/customXml" ds:itemID="{4065ACD7-76C8-4923-B83C-F7A5DCD91454}">
+<ds:datastoreItem xmlns:ds="http://schemas.openxmlformats.org/officeDocument/2006/customXml" ds:itemID="{549FD37E-F117-47EC-AF03-137AE1810666}">
   <ds:schemaRefs>
     <ds:schemaRef ds:uri="http://schemas.openxmlformats.org/officeDocument/2006/bibliography"/>
   </ds:schemaRefs>

</xml_diff>

<commit_message>
added contact.html, optimized few things
</commit_message>
<xml_diff>
--- a/cover-page.docx
+++ b/cover-page.docx
@@ -235,15 +235,7 @@
                 <w:sz w:val="36"/>
                 <w:szCs w:val="36"/>
               </w:rPr>
-              <w:t xml:space="preserve">Amr Tamer </w:t>
-            </w:r>
-            <w:r>
-              <w:rPr>
-                <w:rFonts w:ascii="Times New Roman" w:hAnsi="Times New Roman" w:cs="Times New Roman"/>
-                <w:sz w:val="36"/>
-                <w:szCs w:val="36"/>
-              </w:rPr>
-              <w:t>Samy</w:t>
+              <w:t>Amr Tamer Samy</w:t>
             </w:r>
           </w:p>
         </w:tc>
@@ -335,6 +327,14 @@
                 <w:szCs w:val="36"/>
               </w:rPr>
             </w:pPr>
+            <w:r>
+              <w:rPr>
+                <w:rFonts w:ascii="Times New Roman" w:hAnsi="Times New Roman" w:cs="Times New Roman"/>
+                <w:sz w:val="36"/>
+                <w:szCs w:val="36"/>
+              </w:rPr>
+              <w:t>Menna Khaled Gamal</w:t>
+            </w:r>
           </w:p>
         </w:tc>
         <w:tc>
@@ -349,6 +349,14 @@
                 <w:szCs w:val="36"/>
               </w:rPr>
             </w:pPr>
+            <w:r>
+              <w:rPr>
+                <w:rFonts w:ascii="Times New Roman" w:hAnsi="Times New Roman" w:cs="Times New Roman"/>
+                <w:sz w:val="36"/>
+                <w:szCs w:val="36"/>
+              </w:rPr>
+              <w:t>20221166</w:t>
+            </w:r>
           </w:p>
         </w:tc>
       </w:tr>

</xml_diff>

<commit_message>
Added Names & IDs
</commit_message>
<xml_diff>
--- a/cover-page.docx
+++ b/cover-page.docx
@@ -376,6 +376,14 @@
                 <w:szCs w:val="36"/>
               </w:rPr>
             </w:pPr>
+            <w:r>
+              <w:rPr>
+                <w:rFonts w:ascii="Times New Roman" w:hAnsi="Times New Roman" w:cs="Times New Roman"/>
+                <w:sz w:val="36"/>
+                <w:szCs w:val="36"/>
+              </w:rPr>
+              <w:t xml:space="preserve">Youssef Nabil Ismail </w:t>
+            </w:r>
           </w:p>
         </w:tc>
         <w:tc>
@@ -390,6 +398,14 @@
                 <w:szCs w:val="36"/>
               </w:rPr>
             </w:pPr>
+            <w:r>
+              <w:rPr>
+                <w:rFonts w:ascii="Times New Roman" w:hAnsi="Times New Roman" w:cs="Times New Roman"/>
+                <w:sz w:val="36"/>
+                <w:szCs w:val="36"/>
+              </w:rPr>
+              <w:t>20221205</w:t>
+            </w:r>
           </w:p>
         </w:tc>
       </w:tr>
@@ -409,6 +425,22 @@
                 <w:szCs w:val="36"/>
               </w:rPr>
             </w:pPr>
+            <w:r>
+              <w:rPr>
+                <w:rFonts w:ascii="Times New Roman" w:hAnsi="Times New Roman" w:cs="Times New Roman"/>
+                <w:sz w:val="36"/>
+                <w:szCs w:val="36"/>
+              </w:rPr>
+              <w:t xml:space="preserve">Mohamed Sabry </w:t>
+            </w:r>
+            <w:r>
+              <w:rPr>
+                <w:rFonts w:ascii="Times New Roman" w:hAnsi="Times New Roman" w:cs="Times New Roman"/>
+                <w:sz w:val="36"/>
+                <w:szCs w:val="36"/>
+              </w:rPr>
+              <w:t>Abd El-Azem</w:t>
+            </w:r>
           </w:p>
         </w:tc>
         <w:tc>
@@ -423,6 +455,14 @@
                 <w:szCs w:val="36"/>
               </w:rPr>
             </w:pPr>
+            <w:r>
+              <w:rPr>
+                <w:rFonts w:ascii="Times New Roman" w:hAnsi="Times New Roman" w:cs="Times New Roman"/>
+                <w:sz w:val="36"/>
+                <w:szCs w:val="36"/>
+              </w:rPr>
+              <w:t>20221122</w:t>
+            </w:r>
           </w:p>
         </w:tc>
       </w:tr>

</xml_diff>